<commit_message>
MaJ des explications de la fonction BT
Ajout des liens fournis par Carl
</commit_message>
<xml_diff>
--- a/Explications de la fonction Player Bluetooth.docx
+++ b/Explications de la fonction Player Bluetooth.docx
@@ -69,9 +69,94 @@
       <w:r>
         <w:t xml:space="preserve"> sur la Freebox.</w:t>
       </w:r>
+    </w:p>
+    <w:p/>
+    <w:p>
+      <w:r>
+        <w:t xml:space="preserve">Voici quelques liens </w:t>
+      </w:r>
+      <w:r>
+        <w:t xml:space="preserve">fournis par Carl </w:t>
+      </w:r>
       <w:bookmarkStart w:id="0" w:name="_GoBack"/>
       <w:bookmarkEnd w:id="0"/>
-    </w:p>
+      <w:r>
+        <w:t>(liste non exhaustive) qui pourraient être utiles :</w:t>
+      </w:r>
+    </w:p>
+    <w:p>
+      <w:pPr>
+        <w:shd w:val="clear" w:color="auto" w:fill="FFFFFF"/>
+        <w:spacing w:after="0" w:line="240" w:lineRule="auto"/>
+        <w:rPr>
+          <w:rFonts w:ascii="Tahoma" w:eastAsia="Times New Roman" w:hAnsi="Tahoma" w:cs="Tahoma"/>
+          <w:color w:val="000000"/>
+          <w:sz w:val="20"/>
+          <w:szCs w:val="20"/>
+        </w:rPr>
+      </w:pPr>
+      <w:hyperlink r:id="rId5" w:tgtFrame="_blank" w:history="1">
+        <w:r>
+          <w:rPr>
+            <w:rFonts w:ascii="Tahoma" w:eastAsia="Times New Roman" w:hAnsi="Tahoma" w:cs="Tahoma"/>
+            <w:color w:val="1155CC"/>
+            <w:sz w:val="20"/>
+            <w:szCs w:val="20"/>
+            <w:u w:val="single"/>
+          </w:rPr>
+          <w:t>https://www.google.fr/search?q=UPnP&amp;oq=UPnP&amp;aqs=chrome..69i57.831j0j1&amp;sourceid=chrome&amp;es_sm=119&amp;ie=UTF-8</w:t>
+        </w:r>
+      </w:hyperlink>
+    </w:p>
+    <w:p>
+      <w:pPr>
+        <w:shd w:val="clear" w:color="auto" w:fill="FFFFFF"/>
+        <w:spacing w:after="0" w:line="240" w:lineRule="auto"/>
+        <w:rPr>
+          <w:rFonts w:ascii="Tahoma" w:eastAsia="Times New Roman" w:hAnsi="Tahoma" w:cs="Tahoma"/>
+          <w:color w:val="000000"/>
+          <w:sz w:val="20"/>
+          <w:szCs w:val="20"/>
+        </w:rPr>
+      </w:pPr>
+      <w:hyperlink r:id="rId6" w:tgtFrame="_blank" w:history="1">
+        <w:r>
+          <w:rPr>
+            <w:rFonts w:ascii="Tahoma" w:eastAsia="Times New Roman" w:hAnsi="Tahoma" w:cs="Tahoma"/>
+            <w:color w:val="1155CC"/>
+            <w:sz w:val="20"/>
+            <w:szCs w:val="20"/>
+            <w:u w:val="single"/>
+          </w:rPr>
+          <w:t>http://blog.scphillips.com/2014/05/playing-music-on-a-raspberry-pi-using-upnp-and-dlna-v3/</w:t>
+        </w:r>
+      </w:hyperlink>
+    </w:p>
+    <w:p>
+      <w:pPr>
+        <w:shd w:val="clear" w:color="auto" w:fill="FFFFFF"/>
+        <w:spacing w:after="0" w:line="240" w:lineRule="auto"/>
+        <w:rPr>
+          <w:rFonts w:ascii="Tahoma" w:eastAsia="Times New Roman" w:hAnsi="Tahoma" w:cs="Tahoma"/>
+          <w:color w:val="000000"/>
+          <w:sz w:val="20"/>
+          <w:szCs w:val="20"/>
+        </w:rPr>
+      </w:pPr>
+      <w:hyperlink r:id="rId7" w:tgtFrame="_blank" w:history="1">
+        <w:r>
+          <w:rPr>
+            <w:rFonts w:ascii="Tahoma" w:eastAsia="Times New Roman" w:hAnsi="Tahoma" w:cs="Tahoma"/>
+            <w:color w:val="1155CC"/>
+            <w:sz w:val="20"/>
+            <w:szCs w:val="20"/>
+            <w:u w:val="single"/>
+          </w:rPr>
+          <w:t>http://bbrks.me/rpi-minidlna-media-server/</w:t>
+        </w:r>
+      </w:hyperlink>
+    </w:p>
+    <w:p/>
     <w:sectPr>
       <w:pgSz w:w="11906" w:h="16838"/>
       <w:pgMar w:top="1417" w:right="1417" w:bottom="1417" w:left="1417" w:header="708" w:footer="708" w:gutter="0"/>
@@ -308,6 +393,18 @@
       <w:szCs w:val="52"/>
     </w:rPr>
   </w:style>
+  <w:style w:type="character" w:styleId="Lienhypertexte">
+    <w:name w:val="Hyperlink"/>
+    <w:basedOn w:val="Policepardfaut"/>
+    <w:uiPriority w:val="99"/>
+    <w:semiHidden/>
+    <w:unhideWhenUsed/>
+    <w:rsid w:val="00FD027B"/>
+    <w:rPr>
+      <w:color w:val="0000FF"/>
+      <w:u w:val="single"/>
+    </w:rPr>
+  </w:style>
 </w:styles>
 </file>
 
@@ -537,6 +634,18 @@
       <w:szCs w:val="52"/>
     </w:rPr>
   </w:style>
+  <w:style w:type="character" w:styleId="Lienhypertexte">
+    <w:name w:val="Hyperlink"/>
+    <w:basedOn w:val="Policepardfaut"/>
+    <w:uiPriority w:val="99"/>
+    <w:semiHidden/>
+    <w:unhideWhenUsed/>
+    <w:rsid w:val="00FD027B"/>
+    <w:rPr>
+      <w:color w:val="0000FF"/>
+      <w:u w:val="single"/>
+    </w:rPr>
+  </w:style>
 </w:styles>
 </file>
 

</xml_diff>

<commit_message>
Plannings et doc camera
- Plannings
- doc camera
</commit_message>
<xml_diff>
--- a/Explications de la fonction Player Bluetooth.docx
+++ b/Explications de la fonction Player Bluetooth.docx
@@ -40,7 +40,15 @@
     </w:p>
     <w:p>
       <w:r>
-        <w:t>Pouvoir se connecter en Bluetooth grâce à un smartphone sur le système. Grâce à ce lien, jouer des fichiers sons présents sur le smartphone à travers les enceintes du système. On pourra assimiler notre système à une enceinte Bluetooth nomade.</w:t>
+        <w:t xml:space="preserve">Pouvoir se connecter en Bluetooth grâce à un smartphone sur le système. Grâce à </w:t>
+      </w:r>
+      <w:r>
+        <w:t>ce lien, jouer des fichiers son</w:t>
+      </w:r>
+      <w:bookmarkStart w:id="0" w:name="_GoBack"/>
+      <w:bookmarkEnd w:id="0"/>
+      <w:r>
+        <w:t xml:space="preserve"> présents sur le smartphone à travers les enceintes du système. On pourra assimiler notre système à une enceinte Bluetooth nomade.</w:t>
       </w:r>
     </w:p>
     <w:p>
@@ -78,8 +86,6 @@
       <w:r>
         <w:t xml:space="preserve">fournis par Carl </w:t>
       </w:r>
-      <w:bookmarkStart w:id="0" w:name="_GoBack"/>
-      <w:bookmarkEnd w:id="0"/>
       <w:r>
         <w:t>(liste non exhaustive) qui pourraient être utiles :</w:t>
       </w:r>

</xml_diff>